<commit_message>
Revert "Revert "may 7""
This reverts commit 28a768f0215133eb2f8a984d86949e4618ca57a4.
</commit_message>
<xml_diff>
--- a/doc/rapport.docx
+++ b/doc/rapport.docx
@@ -514,6 +514,42 @@
       </w:pPr>
       <w:r>
         <w:t>Début de l’implementation SD</w:t>
+      </w:r>
+    </w:p>
+    <w:p>
+      <w:pPr>
+        <w:pStyle w:val="Paragraphedeliste"/>
+        <w:numPr>
+          <w:ilvl w:val="0"/>
+          <w:numId w:val="1"/>
+        </w:numPr>
+      </w:pPr>
+      <w:r>
+        <w:t>7 Mai :</w:t>
+      </w:r>
+    </w:p>
+    <w:p>
+      <w:pPr>
+        <w:pStyle w:val="Paragraphedeliste"/>
+        <w:numPr>
+          <w:ilvl w:val="1"/>
+          <w:numId w:val="1"/>
+        </w:numPr>
+      </w:pPr>
+      <w:r>
+        <w:t>Integration des capteurs, pas de tests</w:t>
+      </w:r>
+    </w:p>
+    <w:p>
+      <w:pPr>
+        <w:pStyle w:val="Paragraphedeliste"/>
+        <w:numPr>
+          <w:ilvl w:val="1"/>
+          <w:numId w:val="1"/>
+        </w:numPr>
+      </w:pPr>
+      <w:r>
+        <w:t>Pas bc d’enerige aujourdhuis.</w:t>
       </w:r>
     </w:p>
     <w:sectPr>

</xml_diff>